<commit_message>
Add tutorials, update the program docs
</commit_message>
<xml_diff>
--- a/assets/docs/Advance_Program_130718.docx
+++ b/assets/docs/Advance_Program_130718.docx
@@ -1,6 +1,6 @@
 
 <file path=word/document.xml><?xml version="1.0" encoding="utf-8"?>
-<w:document xmlns:wpc="http://schemas.microsoft.com/office/word/2010/wordprocessingCanvas" xmlns:mc="http://schemas.openxmlformats.org/markup-compatibility/2006" xmlns:o="urn:schemas-microsoft-com:office:office" xmlns:r="http://schemas.openxmlformats.org/officeDocument/2006/relationships" xmlns:m="http://schemas.openxmlformats.org/officeDocument/2006/math" xmlns:v="urn:schemas-microsoft-com:vml" xmlns:wp14="http://schemas.microsoft.com/office/word/2010/wordprocessingDrawing" xmlns:wp="http://schemas.openxmlformats.org/drawingml/2006/wordprocessingDrawing" xmlns:w10="urn:schemas-microsoft-com:office:word" xmlns:w="http://schemas.openxmlformats.org/wordprocessingml/2006/main" xmlns:w14="http://schemas.microsoft.com/office/word/2010/wordml" xmlns:w15="http://schemas.microsoft.com/office/word/2012/wordml" xmlns:wpg="http://schemas.microsoft.com/office/word/2010/wordprocessingGroup" xmlns:wpi="http://schemas.microsoft.com/office/word/2010/wordprocessingInk" xmlns:wne="http://schemas.microsoft.com/office/word/2006/wordml" xmlns:wps="http://schemas.microsoft.com/office/word/2010/wordprocessingShape" mc:Ignorable="w14 w15 wp14">
+<w:document xmlns:wpc="http://schemas.microsoft.com/office/word/2010/wordprocessingCanvas" xmlns:cx="http://schemas.microsoft.com/office/drawing/2014/chartex" xmlns:cx1="http://schemas.microsoft.com/office/drawing/2015/9/8/chartex" xmlns:cx2="http://schemas.microsoft.com/office/drawing/2015/10/21/chartex" xmlns:cx3="http://schemas.microsoft.com/office/drawing/2016/5/9/chartex" xmlns:cx4="http://schemas.microsoft.com/office/drawing/2016/5/10/chartex" xmlns:cx5="http://schemas.microsoft.com/office/drawing/2016/5/11/chartex" xmlns:cx6="http://schemas.microsoft.com/office/drawing/2016/5/12/chartex" xmlns:cx7="http://schemas.microsoft.com/office/drawing/2016/5/13/chartex" xmlns:cx8="http://schemas.microsoft.com/office/drawing/2016/5/14/chartex" xmlns:mc="http://schemas.openxmlformats.org/markup-compatibility/2006" xmlns:aink="http://schemas.microsoft.com/office/drawing/2016/ink" xmlns:am3d="http://schemas.microsoft.com/office/drawing/2017/model3d" xmlns:o="urn:schemas-microsoft-com:office:office" xmlns:r="http://schemas.openxmlformats.org/officeDocument/2006/relationships" xmlns:m="http://schemas.openxmlformats.org/officeDocument/2006/math" xmlns:v="urn:schemas-microsoft-com:vml" xmlns:wp14="http://schemas.microsoft.com/office/word/2010/wordprocessingDrawing" xmlns:wp="http://schemas.openxmlformats.org/drawingml/2006/wordprocessingDrawing" xmlns:w10="urn:schemas-microsoft-com:office:word" xmlns:w="http://schemas.openxmlformats.org/wordprocessingml/2006/main" xmlns:w14="http://schemas.microsoft.com/office/word/2010/wordml" xmlns:w15="http://schemas.microsoft.com/office/word/2012/wordml" xmlns:w16cid="http://schemas.microsoft.com/office/word/2016/wordml/cid" xmlns:w16se="http://schemas.microsoft.com/office/word/2015/wordml/symex" xmlns:wpg="http://schemas.microsoft.com/office/word/2010/wordprocessingGroup" xmlns:wpi="http://schemas.microsoft.com/office/word/2010/wordprocessingInk" xmlns:wne="http://schemas.microsoft.com/office/word/2006/wordml" xmlns:wps="http://schemas.microsoft.com/office/word/2010/wordprocessingShape" mc:Ignorable="w14 w15 w16se w16cid wp14">
   <w:body>
     <w:p>
       <w:pPr>
@@ -1241,7 +1241,7 @@
       <w:r>
         <w:rPr>
           <w:noProof/>
-          <w:lang w:eastAsia="en-US"/>
+          <w:lang w:val="pl-PL" w:eastAsia="pl-PL"/>
         </w:rPr>
         <w:drawing>
           <wp:inline distT="0" distB="0" distL="0" distR="0" wp14:anchorId="377D27AB" wp14:editId="57679AD8">
@@ -11859,7 +11859,7 @@
                 <w:noProof/>
                 <w:sz w:val="25"/>
                 <w:szCs w:val="25"/>
-                <w:lang w:eastAsia="en-US"/>
+                <w:lang w:val="pl-PL" w:eastAsia="pl-PL"/>
               </w:rPr>
               <w:lastRenderedPageBreak/>
               <w:drawing>
@@ -12281,7 +12281,7 @@
                 <w:color w:val="333333"/>
                 <w:sz w:val="26"/>
                 <w:szCs w:val="26"/>
-                <w:lang w:eastAsia="en-US"/>
+                <w:lang w:val="pl-PL" w:eastAsia="pl-PL"/>
               </w:rPr>
               <w:lastRenderedPageBreak/>
               <w:drawing>
@@ -12798,7 +12798,7 @@
       <w:r>
         <w:rPr>
           <w:noProof/>
-          <w:lang w:eastAsia="en-US"/>
+          <w:lang w:val="pl-PL" w:eastAsia="pl-PL"/>
         </w:rPr>
         <w:lastRenderedPageBreak/>
         <w:drawing>
@@ -13446,7 +13446,7 @@
       <w:r>
         <w:rPr>
           <w:noProof/>
-          <w:lang w:eastAsia="en-US"/>
+          <w:lang w:val="pl-PL" w:eastAsia="pl-PL"/>
         </w:rPr>
         <w:lastRenderedPageBreak/>
         <w:drawing>
@@ -13985,7 +13985,7 @@
       <w:r>
         <w:rPr>
           <w:noProof/>
-          <w:lang w:val="en-US"/>
+          <w:lang w:val="pl-PL" w:eastAsia="pl-PL"/>
         </w:rPr>
         <w:lastRenderedPageBreak/>
         <w:drawing>
@@ -14458,7 +14458,7 @@
           <w:noProof/>
           <w:sz w:val="28"/>
           <w:szCs w:val="28"/>
-          <w:lang w:eastAsia="en-US"/>
+          <w:lang w:val="pl-PL" w:eastAsia="pl-PL"/>
         </w:rPr>
         <w:lastRenderedPageBreak/>
         <w:drawing>
@@ -14855,7 +14855,7 @@
           <w:rFonts w:eastAsia="Times New Roman"/>
           <w:noProof/>
           <w:color w:val="auto"/>
-          <w:lang w:eastAsia="en-US"/>
+          <w:lang w:val="pl-PL" w:eastAsia="pl-PL"/>
         </w:rPr>
         <w:lastRenderedPageBreak/>
         <w:drawing>
@@ -15503,27 +15503,7 @@
           <w:sz w:val="28"/>
           <w:lang w:eastAsia="ja-JP"/>
         </w:rPr>
-        <w:t>/DASC/PICom/DataCom Join</w:t>
-      </w:r>
-      <w:r>
-        <w:rPr>
-          <w:rFonts w:eastAsia="MS Mincho"/>
-          <w:i/>
-          <w:color w:val="000000" w:themeColor="text1"/>
-          <w:sz w:val="28"/>
-          <w:lang w:eastAsia="ja-JP"/>
-        </w:rPr>
-        <w:t>t</w:t>
-      </w:r>
-      <w:r>
-        <w:rPr>
-          <w:rFonts w:eastAsia="MS Mincho"/>
-          <w:i/>
-          <w:color w:val="000000" w:themeColor="text1"/>
-          <w:sz w:val="28"/>
-          <w:lang w:eastAsia="ja-JP"/>
-        </w:rPr>
-        <w:t xml:space="preserve"> Panel on</w:t>
+        <w:t>/DASC/PICom/DataCom Join Panel on</w:t>
       </w:r>
     </w:p>
     <w:p>
@@ -15601,8 +15581,6 @@
           <w:szCs w:val="16"/>
         </w:rPr>
       </w:pPr>
-      <w:bookmarkStart w:id="6" w:name="_GoBack"/>
-      <w:bookmarkEnd w:id="6"/>
     </w:p>
     <w:p>
       <w:pPr>
@@ -15721,7 +15699,7 @@
       <w:r>
         <w:rPr>
           <w:noProof/>
-          <w:lang w:eastAsia="en-US"/>
+          <w:lang w:val="pl-PL" w:eastAsia="pl-PL"/>
         </w:rPr>
         <w:drawing>
           <wp:anchor distT="0" distB="0" distL="114300" distR="114300" simplePos="0" relativeHeight="251665408" behindDoc="0" locked="0" layoutInCell="1" allowOverlap="1" wp14:anchorId="10D79215" wp14:editId="390BFBC2">
@@ -15784,7 +15762,7 @@
         <w:rPr>
           <w:rFonts w:hint="eastAsia"/>
           <w:noProof/>
-          <w:lang w:eastAsia="en-US"/>
+          <w:lang w:val="pl-PL" w:eastAsia="pl-PL"/>
         </w:rPr>
         <w:drawing>
           <wp:anchor distT="0" distB="0" distL="114300" distR="114300" simplePos="0" relativeHeight="251666432" behindDoc="0" locked="0" layoutInCell="1" allowOverlap="1" wp14:anchorId="1BC609EF" wp14:editId="1777E21B">
@@ -16023,7 +16001,7 @@
           <w:noProof/>
           <w:sz w:val="24"/>
           <w:szCs w:val="21"/>
-          <w:lang w:eastAsia="en-US"/>
+          <w:lang w:val="pl-PL" w:eastAsia="pl-PL"/>
         </w:rPr>
         <mc:AlternateContent>
           <mc:Choice Requires="wps">
@@ -16078,7 +16056,7 @@
                             <w:r>
                               <w:rPr>
                                 <w:noProof/>
-                                <w:lang w:eastAsia="en-US"/>
+                                <w:lang w:val="pl-PL" w:eastAsia="pl-PL"/>
                               </w:rPr>
                               <w:drawing>
                                 <wp:inline distT="0" distB="0" distL="0" distR="0" wp14:anchorId="707AC0BB" wp14:editId="3040CC95">
@@ -16139,7 +16117,7 @@
                             <w:r>
                               <w:rPr>
                                 <w:noProof/>
-                                <w:lang w:eastAsia="en-US"/>
+                                <w:lang w:val="pl-PL" w:eastAsia="pl-PL"/>
                               </w:rPr>
                               <w:drawing>
                                 <wp:inline distT="0" distB="0" distL="0" distR="0" wp14:anchorId="40F53357" wp14:editId="19BF67D3">
@@ -16200,7 +16178,7 @@
                             <w:r>
                               <w:rPr>
                                 <w:noProof/>
-                                <w:lang w:eastAsia="en-US"/>
+                                <w:lang w:val="pl-PL" w:eastAsia="pl-PL"/>
                               </w:rPr>
                               <w:drawing>
                                 <wp:inline distT="0" distB="0" distL="0" distR="0" wp14:anchorId="5EFECD9C" wp14:editId="7022D035">
@@ -16264,7 +16242,7 @@
                             <w:r>
                               <w:rPr>
                                 <w:noProof/>
-                                <w:lang w:eastAsia="en-US"/>
+                                <w:lang w:val="pl-PL" w:eastAsia="pl-PL"/>
                               </w:rPr>
                               <w:drawing>
                                 <wp:inline distT="0" distB="0" distL="0" distR="0" wp14:anchorId="029A68BC" wp14:editId="78B0A1ED">
@@ -16328,7 +16306,7 @@
                             <w:r>
                               <w:rPr>
                                 <w:noProof/>
-                                <w:lang w:eastAsia="en-US"/>
+                                <w:lang w:val="pl-PL" w:eastAsia="pl-PL"/>
                               </w:rPr>
                               <w:drawing>
                                 <wp:inline distT="0" distB="0" distL="0" distR="0" wp14:anchorId="2B40F2B1" wp14:editId="75AB48F0">
@@ -16389,7 +16367,7 @@
                             <w:r>
                               <w:rPr>
                                 <w:noProof/>
-                                <w:lang w:eastAsia="en-US"/>
+                                <w:lang w:val="pl-PL" w:eastAsia="pl-PL"/>
                               </w:rPr>
                               <w:drawing>
                                 <wp:inline distT="0" distB="0" distL="0" distR="0" wp14:anchorId="471A1AD2" wp14:editId="4F83B90A">
@@ -16474,7 +16452,7 @@
                       <w:r>
                         <w:rPr>
                           <w:noProof/>
-                          <w:lang w:eastAsia="en-US"/>
+                          <w:lang w:val="pl-PL" w:eastAsia="pl-PL"/>
                         </w:rPr>
                         <w:drawing>
                           <wp:inline distT="0" distB="0" distL="0" distR="0" wp14:anchorId="707AC0BB" wp14:editId="3040CC95">
@@ -16535,7 +16513,7 @@
                       <w:r>
                         <w:rPr>
                           <w:noProof/>
-                          <w:lang w:eastAsia="en-US"/>
+                          <w:lang w:val="pl-PL" w:eastAsia="pl-PL"/>
                         </w:rPr>
                         <w:drawing>
                           <wp:inline distT="0" distB="0" distL="0" distR="0" wp14:anchorId="40F53357" wp14:editId="19BF67D3">
@@ -16596,7 +16574,7 @@
                       <w:r>
                         <w:rPr>
                           <w:noProof/>
-                          <w:lang w:eastAsia="en-US"/>
+                          <w:lang w:val="pl-PL" w:eastAsia="pl-PL"/>
                         </w:rPr>
                         <w:drawing>
                           <wp:inline distT="0" distB="0" distL="0" distR="0" wp14:anchorId="5EFECD9C" wp14:editId="7022D035">
@@ -16660,7 +16638,7 @@
                       <w:r>
                         <w:rPr>
                           <w:noProof/>
-                          <w:lang w:eastAsia="en-US"/>
+                          <w:lang w:val="pl-PL" w:eastAsia="pl-PL"/>
                         </w:rPr>
                         <w:drawing>
                           <wp:inline distT="0" distB="0" distL="0" distR="0" wp14:anchorId="029A68BC" wp14:editId="78B0A1ED">
@@ -16724,7 +16702,7 @@
                       <w:r>
                         <w:rPr>
                           <w:noProof/>
-                          <w:lang w:eastAsia="en-US"/>
+                          <w:lang w:val="pl-PL" w:eastAsia="pl-PL"/>
                         </w:rPr>
                         <w:drawing>
                           <wp:inline distT="0" distB="0" distL="0" distR="0" wp14:anchorId="2B40F2B1" wp14:editId="75AB48F0">
@@ -16785,7 +16763,7 @@
                       <w:r>
                         <w:rPr>
                           <w:noProof/>
-                          <w:lang w:eastAsia="en-US"/>
+                          <w:lang w:val="pl-PL" w:eastAsia="pl-PL"/>
                         </w:rPr>
                         <w:drawing>
                           <wp:inline distT="0" distB="0" distL="0" distR="0" wp14:anchorId="471A1AD2" wp14:editId="4F83B90A">
@@ -20411,7 +20389,7 @@
           <w:szCs w:val="24"/>
         </w:rPr>
       </w:pPr>
-      <w:bookmarkStart w:id="7" w:name="_Hlk519033907"/>
+      <w:bookmarkStart w:id="6" w:name="_Hlk519033907"/>
       <w:r>
         <w:rPr>
           <w:rFonts w:ascii="Times New Roman" w:hAnsi="Times New Roman" w:cs="Times New Roman"/>
@@ -20464,7 +20442,7 @@
         <w:t>, Jingjing Xu; Chun Ying; Zhe Sun; Shuhua Tan; Pan Wang; Zhixin Sun</w:t>
       </w:r>
     </w:p>
-    <w:bookmarkEnd w:id="7"/>
+    <w:bookmarkEnd w:id="6"/>
     <w:p>
       <w:pPr>
         <w:pStyle w:val="ListParagraph"/>
@@ -26133,8 +26111,10 @@
           <w:sz w:val="26"/>
           <w:szCs w:val="26"/>
         </w:rPr>
-        <w:t>TBA</w:t>
-      </w:r>
+        <w:t>Claudio Miceli</w:t>
+      </w:r>
+      <w:bookmarkStart w:id="7" w:name="_GoBack"/>
+      <w:bookmarkEnd w:id="7"/>
     </w:p>
     <w:p>
       <w:pPr>
@@ -31029,7 +31009,7 @@
 </file>
 
 <file path=word/endnotes.xml><?xml version="1.0" encoding="utf-8"?>
-<w:endnotes xmlns:wpc="http://schemas.microsoft.com/office/word/2010/wordprocessingCanvas" xmlns:mc="http://schemas.openxmlformats.org/markup-compatibility/2006" xmlns:o="urn:schemas-microsoft-com:office:office" xmlns:r="http://schemas.openxmlformats.org/officeDocument/2006/relationships" xmlns:m="http://schemas.openxmlformats.org/officeDocument/2006/math" xmlns:v="urn:schemas-microsoft-com:vml" xmlns:wp14="http://schemas.microsoft.com/office/word/2010/wordprocessingDrawing" xmlns:wp="http://schemas.openxmlformats.org/drawingml/2006/wordprocessingDrawing" xmlns:w10="urn:schemas-microsoft-com:office:word" xmlns:w="http://schemas.openxmlformats.org/wordprocessingml/2006/main" xmlns:w14="http://schemas.microsoft.com/office/word/2010/wordml" xmlns:w15="http://schemas.microsoft.com/office/word/2012/wordml" xmlns:wpg="http://schemas.microsoft.com/office/word/2010/wordprocessingGroup" xmlns:wpi="http://schemas.microsoft.com/office/word/2010/wordprocessingInk" xmlns:wne="http://schemas.microsoft.com/office/word/2006/wordml" xmlns:wps="http://schemas.microsoft.com/office/word/2010/wordprocessingShape" mc:Ignorable="w14 w15 wp14">
+<w:endnotes xmlns:wpc="http://schemas.microsoft.com/office/word/2010/wordprocessingCanvas" xmlns:cx="http://schemas.microsoft.com/office/drawing/2014/chartex" xmlns:cx1="http://schemas.microsoft.com/office/drawing/2015/9/8/chartex" xmlns:cx2="http://schemas.microsoft.com/office/drawing/2015/10/21/chartex" xmlns:cx3="http://schemas.microsoft.com/office/drawing/2016/5/9/chartex" xmlns:cx4="http://schemas.microsoft.com/office/drawing/2016/5/10/chartex" xmlns:cx5="http://schemas.microsoft.com/office/drawing/2016/5/11/chartex" xmlns:cx6="http://schemas.microsoft.com/office/drawing/2016/5/12/chartex" xmlns:cx7="http://schemas.microsoft.com/office/drawing/2016/5/13/chartex" xmlns:cx8="http://schemas.microsoft.com/office/drawing/2016/5/14/chartex" xmlns:mc="http://schemas.openxmlformats.org/markup-compatibility/2006" xmlns:aink="http://schemas.microsoft.com/office/drawing/2016/ink" xmlns:am3d="http://schemas.microsoft.com/office/drawing/2017/model3d" xmlns:o="urn:schemas-microsoft-com:office:office" xmlns:r="http://schemas.openxmlformats.org/officeDocument/2006/relationships" xmlns:m="http://schemas.openxmlformats.org/officeDocument/2006/math" xmlns:v="urn:schemas-microsoft-com:vml" xmlns:wp14="http://schemas.microsoft.com/office/word/2010/wordprocessingDrawing" xmlns:wp="http://schemas.openxmlformats.org/drawingml/2006/wordprocessingDrawing" xmlns:w10="urn:schemas-microsoft-com:office:word" xmlns:w="http://schemas.openxmlformats.org/wordprocessingml/2006/main" xmlns:w14="http://schemas.microsoft.com/office/word/2010/wordml" xmlns:w15="http://schemas.microsoft.com/office/word/2012/wordml" xmlns:w16cid="http://schemas.microsoft.com/office/word/2016/wordml/cid" xmlns:w16se="http://schemas.microsoft.com/office/word/2015/wordml/symex" xmlns:wpg="http://schemas.microsoft.com/office/word/2010/wordprocessingGroup" xmlns:wpi="http://schemas.microsoft.com/office/word/2010/wordprocessingInk" xmlns:wne="http://schemas.microsoft.com/office/word/2006/wordml" xmlns:wps="http://schemas.microsoft.com/office/word/2010/wordprocessingShape" mc:Ignorable="w14 w15 w16se w16cid wp14">
   <w:endnote w:type="separator" w:id="-1">
     <w:p>
       <w:pPr>
@@ -31054,7 +31034,7 @@
 </file>
 
 <file path=word/footer1.xml><?xml version="1.0" encoding="utf-8"?>
-<w:ftr xmlns:wpc="http://schemas.microsoft.com/office/word/2010/wordprocessingCanvas" xmlns:mc="http://schemas.openxmlformats.org/markup-compatibility/2006" xmlns:o="urn:schemas-microsoft-com:office:office" xmlns:r="http://schemas.openxmlformats.org/officeDocument/2006/relationships" xmlns:m="http://schemas.openxmlformats.org/officeDocument/2006/math" xmlns:v="urn:schemas-microsoft-com:vml" xmlns:wp14="http://schemas.microsoft.com/office/word/2010/wordprocessingDrawing" xmlns:wp="http://schemas.openxmlformats.org/drawingml/2006/wordprocessingDrawing" xmlns:w10="urn:schemas-microsoft-com:office:word" xmlns:w="http://schemas.openxmlformats.org/wordprocessingml/2006/main" xmlns:w14="http://schemas.microsoft.com/office/word/2010/wordml" xmlns:w15="http://schemas.microsoft.com/office/word/2012/wordml" xmlns:wpg="http://schemas.microsoft.com/office/word/2010/wordprocessingGroup" xmlns:wpi="http://schemas.microsoft.com/office/word/2010/wordprocessingInk" xmlns:wne="http://schemas.microsoft.com/office/word/2006/wordml" xmlns:wps="http://schemas.microsoft.com/office/word/2010/wordprocessingShape" mc:Ignorable="w14 w15 wp14">
+<w:ftr xmlns:wpc="http://schemas.microsoft.com/office/word/2010/wordprocessingCanvas" xmlns:cx="http://schemas.microsoft.com/office/drawing/2014/chartex" xmlns:cx1="http://schemas.microsoft.com/office/drawing/2015/9/8/chartex" xmlns:cx2="http://schemas.microsoft.com/office/drawing/2015/10/21/chartex" xmlns:cx3="http://schemas.microsoft.com/office/drawing/2016/5/9/chartex" xmlns:cx4="http://schemas.microsoft.com/office/drawing/2016/5/10/chartex" xmlns:cx5="http://schemas.microsoft.com/office/drawing/2016/5/11/chartex" xmlns:cx6="http://schemas.microsoft.com/office/drawing/2016/5/12/chartex" xmlns:cx7="http://schemas.microsoft.com/office/drawing/2016/5/13/chartex" xmlns:cx8="http://schemas.microsoft.com/office/drawing/2016/5/14/chartex" xmlns:mc="http://schemas.openxmlformats.org/markup-compatibility/2006" xmlns:aink="http://schemas.microsoft.com/office/drawing/2016/ink" xmlns:am3d="http://schemas.microsoft.com/office/drawing/2017/model3d" xmlns:o="urn:schemas-microsoft-com:office:office" xmlns:r="http://schemas.openxmlformats.org/officeDocument/2006/relationships" xmlns:m="http://schemas.openxmlformats.org/officeDocument/2006/math" xmlns:v="urn:schemas-microsoft-com:vml" xmlns:wp14="http://schemas.microsoft.com/office/word/2010/wordprocessingDrawing" xmlns:wp="http://schemas.openxmlformats.org/drawingml/2006/wordprocessingDrawing" xmlns:w10="urn:schemas-microsoft-com:office:word" xmlns:w="http://schemas.openxmlformats.org/wordprocessingml/2006/main" xmlns:w14="http://schemas.microsoft.com/office/word/2010/wordml" xmlns:w15="http://schemas.microsoft.com/office/word/2012/wordml" xmlns:w16cid="http://schemas.microsoft.com/office/word/2016/wordml/cid" xmlns:w16se="http://schemas.microsoft.com/office/word/2015/wordml/symex" xmlns:wpg="http://schemas.microsoft.com/office/word/2010/wordprocessingGroup" xmlns:wpi="http://schemas.microsoft.com/office/word/2010/wordprocessingInk" xmlns:wne="http://schemas.microsoft.com/office/word/2006/wordml" xmlns:wps="http://schemas.microsoft.com/office/word/2010/wordprocessingShape" mc:Ignorable="w14 w15 w16se w16cid wp14">
   <w:sdt>
     <w:sdtPr>
       <w:id w:val="250945265"/>
@@ -31087,7 +31067,7 @@
           <w:rPr>
             <w:noProof/>
           </w:rPr>
-          <w:t>15</w:t>
+          <w:t>28</w:t>
         </w:r>
         <w:r>
           <w:rPr>
@@ -31107,7 +31087,7 @@
 </file>
 
 <file path=word/footnotes.xml><?xml version="1.0" encoding="utf-8"?>
-<w:footnotes xmlns:wpc="http://schemas.microsoft.com/office/word/2010/wordprocessingCanvas" xmlns:mc="http://schemas.openxmlformats.org/markup-compatibility/2006" xmlns:o="urn:schemas-microsoft-com:office:office" xmlns:r="http://schemas.openxmlformats.org/officeDocument/2006/relationships" xmlns:m="http://schemas.openxmlformats.org/officeDocument/2006/math" xmlns:v="urn:schemas-microsoft-com:vml" xmlns:wp14="http://schemas.microsoft.com/office/word/2010/wordprocessingDrawing" xmlns:wp="http://schemas.openxmlformats.org/drawingml/2006/wordprocessingDrawing" xmlns:w10="urn:schemas-microsoft-com:office:word" xmlns:w="http://schemas.openxmlformats.org/wordprocessingml/2006/main" xmlns:w14="http://schemas.microsoft.com/office/word/2010/wordml" xmlns:w15="http://schemas.microsoft.com/office/word/2012/wordml" xmlns:wpg="http://schemas.microsoft.com/office/word/2010/wordprocessingGroup" xmlns:wpi="http://schemas.microsoft.com/office/word/2010/wordprocessingInk" xmlns:wne="http://schemas.microsoft.com/office/word/2006/wordml" xmlns:wps="http://schemas.microsoft.com/office/word/2010/wordprocessingShape" mc:Ignorable="w14 w15 wp14">
+<w:footnotes xmlns:wpc="http://schemas.microsoft.com/office/word/2010/wordprocessingCanvas" xmlns:cx="http://schemas.microsoft.com/office/drawing/2014/chartex" xmlns:cx1="http://schemas.microsoft.com/office/drawing/2015/9/8/chartex" xmlns:cx2="http://schemas.microsoft.com/office/drawing/2015/10/21/chartex" xmlns:cx3="http://schemas.microsoft.com/office/drawing/2016/5/9/chartex" xmlns:cx4="http://schemas.microsoft.com/office/drawing/2016/5/10/chartex" xmlns:cx5="http://schemas.microsoft.com/office/drawing/2016/5/11/chartex" xmlns:cx6="http://schemas.microsoft.com/office/drawing/2016/5/12/chartex" xmlns:cx7="http://schemas.microsoft.com/office/drawing/2016/5/13/chartex" xmlns:cx8="http://schemas.microsoft.com/office/drawing/2016/5/14/chartex" xmlns:mc="http://schemas.openxmlformats.org/markup-compatibility/2006" xmlns:aink="http://schemas.microsoft.com/office/drawing/2016/ink" xmlns:am3d="http://schemas.microsoft.com/office/drawing/2017/model3d" xmlns:o="urn:schemas-microsoft-com:office:office" xmlns:r="http://schemas.openxmlformats.org/officeDocument/2006/relationships" xmlns:m="http://schemas.openxmlformats.org/officeDocument/2006/math" xmlns:v="urn:schemas-microsoft-com:vml" xmlns:wp14="http://schemas.microsoft.com/office/word/2010/wordprocessingDrawing" xmlns:wp="http://schemas.openxmlformats.org/drawingml/2006/wordprocessingDrawing" xmlns:w10="urn:schemas-microsoft-com:office:word" xmlns:w="http://schemas.openxmlformats.org/wordprocessingml/2006/main" xmlns:w14="http://schemas.microsoft.com/office/word/2010/wordml" xmlns:w15="http://schemas.microsoft.com/office/word/2012/wordml" xmlns:w16cid="http://schemas.microsoft.com/office/word/2016/wordml/cid" xmlns:w16se="http://schemas.microsoft.com/office/word/2015/wordml/symex" xmlns:wpg="http://schemas.microsoft.com/office/word/2010/wordprocessingGroup" xmlns:wpi="http://schemas.microsoft.com/office/word/2010/wordprocessingInk" xmlns:wne="http://schemas.microsoft.com/office/word/2006/wordml" xmlns:wps="http://schemas.microsoft.com/office/word/2010/wordprocessingShape" mc:Ignorable="w14 w15 w16se w16cid wp14">
   <w:footnote w:type="separator" w:id="-1">
     <w:p>
       <w:pPr>
@@ -31132,7 +31112,7 @@
 </file>
 
 <file path=word/numbering.xml><?xml version="1.0" encoding="utf-8"?>
-<w:numbering xmlns:wpc="http://schemas.microsoft.com/office/word/2010/wordprocessingCanvas" xmlns:mc="http://schemas.openxmlformats.org/markup-compatibility/2006" xmlns:o="urn:schemas-microsoft-com:office:office" xmlns:r="http://schemas.openxmlformats.org/officeDocument/2006/relationships" xmlns:m="http://schemas.openxmlformats.org/officeDocument/2006/math" xmlns:v="urn:schemas-microsoft-com:vml" xmlns:wp14="http://schemas.microsoft.com/office/word/2010/wordprocessingDrawing" xmlns:wp="http://schemas.openxmlformats.org/drawingml/2006/wordprocessingDrawing" xmlns:w10="urn:schemas-microsoft-com:office:word" xmlns:w="http://schemas.openxmlformats.org/wordprocessingml/2006/main" xmlns:w14="http://schemas.microsoft.com/office/word/2010/wordml" xmlns:w15="http://schemas.microsoft.com/office/word/2012/wordml" xmlns:wpg="http://schemas.microsoft.com/office/word/2010/wordprocessingGroup" xmlns:wpi="http://schemas.microsoft.com/office/word/2010/wordprocessingInk" xmlns:wne="http://schemas.microsoft.com/office/word/2006/wordml" xmlns:wps="http://schemas.microsoft.com/office/word/2010/wordprocessingShape" mc:Ignorable="w14 w15 wp14">
+<w:numbering xmlns:wpc="http://schemas.microsoft.com/office/word/2010/wordprocessingCanvas" xmlns:cx="http://schemas.microsoft.com/office/drawing/2014/chartex" xmlns:cx1="http://schemas.microsoft.com/office/drawing/2015/9/8/chartex" xmlns:cx2="http://schemas.microsoft.com/office/drawing/2015/10/21/chartex" xmlns:cx3="http://schemas.microsoft.com/office/drawing/2016/5/9/chartex" xmlns:cx4="http://schemas.microsoft.com/office/drawing/2016/5/10/chartex" xmlns:cx5="http://schemas.microsoft.com/office/drawing/2016/5/11/chartex" xmlns:cx6="http://schemas.microsoft.com/office/drawing/2016/5/12/chartex" xmlns:cx7="http://schemas.microsoft.com/office/drawing/2016/5/13/chartex" xmlns:cx8="http://schemas.microsoft.com/office/drawing/2016/5/14/chartex" xmlns:mc="http://schemas.openxmlformats.org/markup-compatibility/2006" xmlns:aink="http://schemas.microsoft.com/office/drawing/2016/ink" xmlns:am3d="http://schemas.microsoft.com/office/drawing/2017/model3d" xmlns:o="urn:schemas-microsoft-com:office:office" xmlns:r="http://schemas.openxmlformats.org/officeDocument/2006/relationships" xmlns:m="http://schemas.openxmlformats.org/officeDocument/2006/math" xmlns:v="urn:schemas-microsoft-com:vml" xmlns:wp14="http://schemas.microsoft.com/office/word/2010/wordprocessingDrawing" xmlns:wp="http://schemas.openxmlformats.org/drawingml/2006/wordprocessingDrawing" xmlns:w10="urn:schemas-microsoft-com:office:word" xmlns:w="http://schemas.openxmlformats.org/wordprocessingml/2006/main" xmlns:w14="http://schemas.microsoft.com/office/word/2010/wordml" xmlns:w15="http://schemas.microsoft.com/office/word/2012/wordml" xmlns:w16cid="http://schemas.microsoft.com/office/word/2016/wordml/cid" xmlns:w16se="http://schemas.microsoft.com/office/word/2015/wordml/symex" xmlns:wpg="http://schemas.microsoft.com/office/word/2010/wordprocessingGroup" xmlns:wpi="http://schemas.microsoft.com/office/word/2010/wordprocessingInk" xmlns:wne="http://schemas.microsoft.com/office/word/2006/wordml" xmlns:wps="http://schemas.microsoft.com/office/word/2010/wordprocessingShape" mc:Ignorable="w14 w15 w16se w16cid wp14">
   <w:abstractNum w:abstractNumId="0" w15:restartNumberingAfterBreak="0">
     <w:nsid w:val="01610A27"/>
     <w:multiLevelType w:val="hybridMultilevel"/>
@@ -35409,7 +35389,7 @@
 </file>
 
 <file path=word/styles.xml><?xml version="1.0" encoding="utf-8"?>
-<w:styles xmlns:mc="http://schemas.openxmlformats.org/markup-compatibility/2006" xmlns:r="http://schemas.openxmlformats.org/officeDocument/2006/relationships" xmlns:w="http://schemas.openxmlformats.org/wordprocessingml/2006/main" xmlns:w14="http://schemas.microsoft.com/office/word/2010/wordml" xmlns:w15="http://schemas.microsoft.com/office/word/2012/wordml" mc:Ignorable="w14 w15">
+<w:styles xmlns:mc="http://schemas.openxmlformats.org/markup-compatibility/2006" xmlns:r="http://schemas.openxmlformats.org/officeDocument/2006/relationships" xmlns:w="http://schemas.openxmlformats.org/wordprocessingml/2006/main" xmlns:w14="http://schemas.microsoft.com/office/word/2010/wordml" xmlns:w15="http://schemas.microsoft.com/office/word/2012/wordml" xmlns:w16cid="http://schemas.microsoft.com/office/word/2016/wordml/cid" xmlns:w16se="http://schemas.microsoft.com/office/word/2015/wordml/symex" mc:Ignorable="w14 w15 w16se w16cid">
   <w:docDefaults>
     <w:rPrDefault>
       <w:rPr>
@@ -35425,7 +35405,7 @@
       </w:pPr>
     </w:pPrDefault>
   </w:docDefaults>
-  <w:latentStyles w:defLockedState="0" w:defUIPriority="99" w:defSemiHidden="0" w:defUnhideWhenUsed="0" w:defQFormat="0" w:count="371">
+  <w:latentStyles w:defLockedState="0" w:defUIPriority="99" w:defSemiHidden="0" w:defUnhideWhenUsed="0" w:defQFormat="0" w:count="375">
     <w:lsdException w:name="Normal" w:uiPriority="0" w:qFormat="1"/>
     <w:lsdException w:name="heading 1" w:uiPriority="9" w:qFormat="1"/>
     <w:lsdException w:name="heading 2" w:semiHidden="1" w:uiPriority="9" w:unhideWhenUsed="1" w:qFormat="1"/>
@@ -35797,6 +35777,10 @@
     <w:lsdException w:name="List Table 5 Dark Accent 6" w:uiPriority="50"/>
     <w:lsdException w:name="List Table 6 Colorful Accent 6" w:uiPriority="51"/>
     <w:lsdException w:name="List Table 7 Colorful Accent 6" w:uiPriority="52"/>
+    <w:lsdException w:name="Mention" w:semiHidden="1" w:unhideWhenUsed="1"/>
+    <w:lsdException w:name="Smart Hyperlink" w:semiHidden="1" w:unhideWhenUsed="1"/>
+    <w:lsdException w:name="Hashtag" w:semiHidden="1" w:unhideWhenUsed="1"/>
+    <w:lsdException w:name="Unresolved Mention" w:semiHidden="1" w:unhideWhenUsed="1"/>
   </w:latentStyles>
   <w:style w:type="paragraph" w:default="1" w:styleId="Normal">
     <w:name w:val="Normal"/>
@@ -36459,7 +36443,7 @@
 </file>
 
 <file path=customXml/itemProps1.xml><?xml version="1.0" encoding="utf-8"?>
-<ds:datastoreItem xmlns:ds="http://schemas.openxmlformats.org/officeDocument/2006/customXml" ds:itemID="{7289EF43-3B50-42B3-B527-DEEAEFB08805}">
+<ds:datastoreItem xmlns:ds="http://schemas.openxmlformats.org/officeDocument/2006/customXml" ds:itemID="{70E7F8BF-BC1D-4C59-8769-FFBBAF7BBE75}">
   <ds:schemaRefs>
     <ds:schemaRef ds:uri="http://schemas.openxmlformats.org/officeDocument/2006/bibliography"/>
   </ds:schemaRefs>

</xml_diff>